<commit_message>
* page number fixes
</commit_message>
<xml_diff>
--- a/!docs/Statsenko.docx
+++ b/!docs/Statsenko.docx
@@ -28,6 +28,8 @@
           <w:r>
             <w:t>Оглавление</w:t>
           </w:r>
+          <w:bookmarkStart w:id="0" w:name="_GoBack"/>
+          <w:bookmarkEnd w:id="0"/>
         </w:p>
         <w:p>
           <w:pPr>
@@ -100,7 +102,7 @@
                 <w:noProof/>
                 <w:webHidden/>
               </w:rPr>
-              <w:t>3</w:t>
+              <w:t>6</w:t>
             </w:r>
             <w:r>
               <w:rPr>
@@ -173,7 +175,7 @@
                 <w:noProof/>
                 <w:webHidden/>
               </w:rPr>
-              <w:t>5</w:t>
+              <w:t>8</w:t>
             </w:r>
             <w:r>
               <w:rPr>
@@ -246,7 +248,7 @@
                 <w:noProof/>
                 <w:webHidden/>
               </w:rPr>
-              <w:t>6</w:t>
+              <w:t>9</w:t>
             </w:r>
             <w:r>
               <w:rPr>
@@ -319,7 +321,7 @@
                 <w:noProof/>
                 <w:webHidden/>
               </w:rPr>
-              <w:t>6</w:t>
+              <w:t>9</w:t>
             </w:r>
             <w:r>
               <w:rPr>
@@ -392,7 +394,7 @@
                 <w:noProof/>
                 <w:webHidden/>
               </w:rPr>
-              <w:t>11</w:t>
+              <w:t>14</w:t>
             </w:r>
             <w:r>
               <w:rPr>
@@ -424,16 +426,7 @@
                 <w:rStyle w:val="afa"/>
                 <w:noProof/>
               </w:rPr>
-              <w:t>1.2.1. Серверные языки прог</w:t>
-            </w:r>
-            <w:bookmarkStart w:id="0" w:name="_GoBack"/>
-            <w:bookmarkEnd w:id="0"/>
-            <w:r>
-              <w:rPr>
-                <w:rStyle w:val="afa"/>
-                <w:noProof/>
-              </w:rPr>
-              <w:t>раммирования</w:t>
+              <w:t>1.2.1. Серверные языки программирования</w:t>
             </w:r>
             <w:r>
               <w:rPr>
@@ -474,7 +467,7 @@
                 <w:noProof/>
                 <w:webHidden/>
               </w:rPr>
-              <w:t>11</w:t>
+              <w:t>14</w:t>
             </w:r>
             <w:r>
               <w:rPr>
@@ -547,7 +540,7 @@
                 <w:noProof/>
                 <w:webHidden/>
               </w:rPr>
-              <w:t>13</w:t>
+              <w:t>16</w:t>
             </w:r>
             <w:r>
               <w:rPr>
@@ -620,7 +613,7 @@
                 <w:noProof/>
                 <w:webHidden/>
               </w:rPr>
-              <w:t>16</w:t>
+              <w:t>19</w:t>
             </w:r>
             <w:r>
               <w:rPr>
@@ -693,7 +686,7 @@
                 <w:noProof/>
                 <w:webHidden/>
               </w:rPr>
-              <w:t>18</w:t>
+              <w:t>21</w:t>
             </w:r>
             <w:r>
               <w:rPr>
@@ -766,7 +759,7 @@
                 <w:noProof/>
                 <w:webHidden/>
               </w:rPr>
-              <w:t>18</w:t>
+              <w:t>21</w:t>
             </w:r>
             <w:r>
               <w:rPr>
@@ -839,7 +832,7 @@
                 <w:noProof/>
                 <w:webHidden/>
               </w:rPr>
-              <w:t>19</w:t>
+              <w:t>22</w:t>
             </w:r>
             <w:r>
               <w:rPr>
@@ -912,7 +905,7 @@
                 <w:noProof/>
                 <w:webHidden/>
               </w:rPr>
-              <w:t>22</w:t>
+              <w:t>25</w:t>
             </w:r>
             <w:r>
               <w:rPr>
@@ -985,7 +978,7 @@
                 <w:noProof/>
                 <w:webHidden/>
               </w:rPr>
-              <w:t>25</w:t>
+              <w:t>28</w:t>
             </w:r>
             <w:r>
               <w:rPr>
@@ -1058,7 +1051,7 @@
                 <w:noProof/>
                 <w:webHidden/>
               </w:rPr>
-              <w:t>31</w:t>
+              <w:t>34</w:t>
             </w:r>
             <w:r>
               <w:rPr>
@@ -1131,7 +1124,7 @@
                 <w:noProof/>
                 <w:webHidden/>
               </w:rPr>
-              <w:t>32</w:t>
+              <w:t>35</w:t>
             </w:r>
             <w:r>
               <w:rPr>
@@ -1204,7 +1197,7 @@
                 <w:noProof/>
                 <w:webHidden/>
               </w:rPr>
-              <w:t>32</w:t>
+              <w:t>35</w:t>
             </w:r>
             <w:r>
               <w:rPr>
@@ -1277,7 +1270,7 @@
                 <w:noProof/>
                 <w:webHidden/>
               </w:rPr>
-              <w:t>40</w:t>
+              <w:t>43</w:t>
             </w:r>
             <w:r>
               <w:rPr>
@@ -1350,7 +1343,7 @@
                 <w:noProof/>
                 <w:webHidden/>
               </w:rPr>
-              <w:t>42</w:t>
+              <w:t>45</w:t>
             </w:r>
             <w:r>
               <w:rPr>
@@ -1423,7 +1416,7 @@
                 <w:noProof/>
                 <w:webHidden/>
               </w:rPr>
-              <w:t>47</w:t>
+              <w:t>50</w:t>
             </w:r>
             <w:r>
               <w:rPr>
@@ -1496,7 +1489,7 @@
                 <w:noProof/>
                 <w:webHidden/>
               </w:rPr>
-              <w:t>53</w:t>
+              <w:t>56</w:t>
             </w:r>
             <w:r>
               <w:rPr>
@@ -1569,7 +1562,7 @@
                 <w:noProof/>
                 <w:webHidden/>
               </w:rPr>
-              <w:t>53</w:t>
+              <w:t>56</w:t>
             </w:r>
             <w:r>
               <w:rPr>
@@ -1642,7 +1635,7 @@
                 <w:noProof/>
                 <w:webHidden/>
               </w:rPr>
-              <w:t>54</w:t>
+              <w:t>57</w:t>
             </w:r>
             <w:r>
               <w:rPr>
@@ -1715,7 +1708,7 @@
                 <w:noProof/>
                 <w:webHidden/>
               </w:rPr>
-              <w:t>59</w:t>
+              <w:t>62</w:t>
             </w:r>
             <w:r>
               <w:rPr>
@@ -1788,7 +1781,7 @@
                 <w:noProof/>
                 <w:webHidden/>
               </w:rPr>
-              <w:t>62</w:t>
+              <w:t>65</w:t>
             </w:r>
             <w:r>
               <w:rPr>
@@ -1861,7 +1854,7 @@
                 <w:noProof/>
                 <w:webHidden/>
               </w:rPr>
-              <w:t>64</w:t>
+              <w:t>67</w:t>
             </w:r>
             <w:r>
               <w:rPr>
@@ -1949,7 +1942,7 @@
                 <w:noProof/>
                 <w:webHidden/>
               </w:rPr>
-              <w:t>65</w:t>
+              <w:t>68</w:t>
             </w:r>
             <w:r>
               <w:rPr>
@@ -2867,27 +2860,14 @@
       <w:r>
         <w:t xml:space="preserve">Рис.  </w:t>
       </w:r>
-      <w:r>
-        <w:fldChar w:fldCharType="begin"/>
-      </w:r>
-      <w:r>
-        <w:instrText xml:space="preserve"> SEQ Рис._ \* ARABIC </w:instrText>
-      </w:r>
-      <w:r>
-        <w:fldChar w:fldCharType="separate"/>
-      </w:r>
-      <w:r>
-        <w:rPr>
-          <w:noProof/>
-        </w:rPr>
-        <w:t>2</w:t>
-      </w:r>
-      <w:r>
-        <w:rPr>
-          <w:noProof/>
-        </w:rPr>
-        <w:fldChar w:fldCharType="end"/>
-      </w:r>
+      <w:fldSimple w:instr=" SEQ Рис._ \* ARABIC ">
+        <w:r>
+          <w:rPr>
+            <w:noProof/>
+          </w:rPr>
+          <w:t>2</w:t>
+        </w:r>
+      </w:fldSimple>
       <w:bookmarkEnd w:id="8"/>
       <w:r>
         <w:t xml:space="preserve">. Главный вид </w:t>
@@ -2971,27 +2951,14 @@
       <w:r>
         <w:t xml:space="preserve">Рис.  </w:t>
       </w:r>
-      <w:r>
-        <w:fldChar w:fldCharType="begin"/>
-      </w:r>
-      <w:r>
-        <w:instrText xml:space="preserve"> SEQ Рис._ \* ARABIC </w:instrText>
-      </w:r>
-      <w:r>
-        <w:fldChar w:fldCharType="separate"/>
-      </w:r>
-      <w:r>
-        <w:rPr>
-          <w:noProof/>
-        </w:rPr>
-        <w:t>3</w:t>
-      </w:r>
-      <w:r>
-        <w:rPr>
-          <w:noProof/>
-        </w:rPr>
-        <w:fldChar w:fldCharType="end"/>
-      </w:r>
+      <w:fldSimple w:instr=" SEQ Рис._ \* ARABIC ">
+        <w:r>
+          <w:rPr>
+            <w:noProof/>
+          </w:rPr>
+          <w:t>3</w:t>
+        </w:r>
+      </w:fldSimple>
       <w:bookmarkEnd w:id="10"/>
       <w:r>
         <w:t>. Список тем</w:t>
@@ -3059,27 +3026,14 @@
       <w:r>
         <w:t xml:space="preserve">Рис.  </w:t>
       </w:r>
-      <w:r>
-        <w:fldChar w:fldCharType="begin"/>
-      </w:r>
-      <w:r>
-        <w:instrText xml:space="preserve"> SEQ Рис._ \* ARABIC </w:instrText>
-      </w:r>
-      <w:r>
-        <w:fldChar w:fldCharType="separate"/>
-      </w:r>
-      <w:r>
-        <w:rPr>
-          <w:noProof/>
-        </w:rPr>
-        <w:t>4</w:t>
-      </w:r>
-      <w:r>
-        <w:rPr>
-          <w:noProof/>
-        </w:rPr>
-        <w:fldChar w:fldCharType="end"/>
-      </w:r>
+      <w:fldSimple w:instr=" SEQ Рис._ \* ARABIC ">
+        <w:r>
+          <w:rPr>
+            <w:noProof/>
+          </w:rPr>
+          <w:t>4</w:t>
+        </w:r>
+      </w:fldSimple>
       <w:bookmarkEnd w:id="11"/>
       <w:r>
         <w:t xml:space="preserve">. Список групп пользователей </w:t>
@@ -3491,30 +3445,14 @@
       <w:r>
         <w:t xml:space="preserve">Рис.  </w:t>
       </w:r>
-      <w:r>
-        <w:fldChar w:fldCharType="begin"/>
-      </w:r>
-      <w:r>
-        <w:instrText xml:space="preserve"> SEQ Рис._ \* ARA</w:instrText>
-      </w:r>
-      <w:r>
-        <w:instrText xml:space="preserve">BIC </w:instrText>
-      </w:r>
-      <w:r>
-        <w:fldChar w:fldCharType="separate"/>
-      </w:r>
-      <w:r>
-        <w:rPr>
-          <w:noProof/>
-        </w:rPr>
-        <w:t>5</w:t>
-      </w:r>
-      <w:r>
-        <w:rPr>
-          <w:noProof/>
-        </w:rPr>
-        <w:fldChar w:fldCharType="end"/>
-      </w:r>
+      <w:fldSimple w:instr=" SEQ Рис._ \* ARABIC ">
+        <w:r>
+          <w:rPr>
+            <w:noProof/>
+          </w:rPr>
+          <w:t>5</w:t>
+        </w:r>
+      </w:fldSimple>
       <w:bookmarkEnd w:id="13"/>
       <w:r>
         <w:t xml:space="preserve">. Список тем форума </w:t>
@@ -8701,7 +8639,7 @@
           <v:shape id="_x0000_i1025" type="#_x0000_t75" style="width:407.25pt;height:293.75pt" o:ole="">
             <v:imagedata r:id="rId23" o:title=""/>
           </v:shape>
-          <o:OLEObject Type="Embed" ProgID="Visio.Drawing.11" ShapeID="_x0000_i1025" DrawAspect="Content" ObjectID="_1400268880" r:id="rId24"/>
+          <o:OLEObject Type="Embed" ProgID="Visio.Drawing.11" ShapeID="_x0000_i1025" DrawAspect="Content" ObjectID="_1401254090" r:id="rId24"/>
         </w:object>
       </w:r>
     </w:p>
@@ -8965,7 +8903,7 @@
           <v:shape id="_x0000_i1026" type="#_x0000_t75" style="width:304.7pt;height:348.5pt" o:ole="">
             <v:imagedata r:id="rId25" o:title=""/>
           </v:shape>
-          <o:OLEObject Type="Embed" ProgID="Visio.Drawing.11" ShapeID="_x0000_i1026" DrawAspect="Content" ObjectID="_1400268881" r:id="rId26"/>
+          <o:OLEObject Type="Embed" ProgID="Visio.Drawing.11" ShapeID="_x0000_i1026" DrawAspect="Content" ObjectID="_1401254091" r:id="rId26"/>
         </w:object>
       </w:r>
     </w:p>
@@ -9590,7 +9528,7 @@
           <v:shape id="_x0000_i1027" type="#_x0000_t75" style="width:383.05pt;height:292.05pt" o:ole="">
             <v:imagedata r:id="rId27" o:title=""/>
           </v:shape>
-          <o:OLEObject Type="Embed" ProgID="Visio.Drawing.11" ShapeID="_x0000_i1027" DrawAspect="Content" ObjectID="_1400268882" r:id="rId28"/>
+          <o:OLEObject Type="Embed" ProgID="Visio.Drawing.11" ShapeID="_x0000_i1027" DrawAspect="Content" ObjectID="_1401254092" r:id="rId28"/>
         </w:object>
       </w:r>
     </w:p>
@@ -9697,7 +9635,7 @@
           <v:shape id="_x0000_i1028" type="#_x0000_t75" style="width:467.7pt;height:225.8pt" o:ole="">
             <v:imagedata r:id="rId29" o:title=""/>
           </v:shape>
-          <o:OLEObject Type="Embed" ProgID="Visio.Drawing.11" ShapeID="_x0000_i1028" DrawAspect="Content" ObjectID="_1400268883" r:id="rId30"/>
+          <o:OLEObject Type="Embed" ProgID="Visio.Drawing.11" ShapeID="_x0000_i1028" DrawAspect="Content" ObjectID="_1401254093" r:id="rId30"/>
         </w:object>
       </w:r>
     </w:p>
@@ -9894,7 +9832,7 @@
           <v:shape id="_x0000_i1029" type="#_x0000_t75" style="width:467.7pt;height:3in" o:ole="">
             <v:imagedata r:id="rId31" o:title=""/>
           </v:shape>
-          <o:OLEObject Type="Embed" ProgID="Visio.Drawing.11" ShapeID="_x0000_i1029" DrawAspect="Content" ObjectID="_1400268884" r:id="rId32"/>
+          <o:OLEObject Type="Embed" ProgID="Visio.Drawing.11" ShapeID="_x0000_i1029" DrawAspect="Content" ObjectID="_1401254094" r:id="rId32"/>
         </w:object>
       </w:r>
     </w:p>
@@ -11676,6 +11614,9 @@
     <w:p>
       <w:pPr>
         <w:jc w:val="left"/>
+        <w:rPr>
+          <w:lang w:val="en-US"/>
+        </w:rPr>
       </w:pPr>
       <w:r>
         <w:rPr>
@@ -11684,6 +11625,9 @@
         <w:t xml:space="preserve">        </w:t>
       </w:r>
       <w:r>
+        <w:rPr>
+          <w:lang w:val="en-US"/>
+        </w:rPr>
         <w:t>&lt;/</w:t>
       </w:r>
       <w:r>
@@ -11693,6 +11637,9 @@
         <w:t>div</w:t>
       </w:r>
       <w:r>
+        <w:rPr>
+          <w:lang w:val="en-US"/>
+        </w:rPr>
         <w:t>&gt;</w:t>
       </w:r>
     </w:p>
@@ -11701,7 +11648,13 @@
         <w:jc w:val="left"/>
       </w:pPr>
       <w:r>
-        <w:t xml:space="preserve">    &lt;/</w:t>
+        <w:rPr>
+          <w:lang w:val="en-US"/>
+        </w:rPr>
+        <w:t xml:space="preserve">    </w:t>
+      </w:r>
+      <w:r>
+        <w:t>&lt;/</w:t>
       </w:r>
       <w:proofErr w:type="spellStart"/>
       <w:r>
@@ -11781,7 +11734,7 @@
           <v:shape id="_x0000_i1030" type="#_x0000_t75" style="width:467.7pt;height:220.05pt" o:ole="">
             <v:imagedata r:id="rId36" o:title=""/>
           </v:shape>
-          <o:OLEObject Type="Embed" ProgID="Visio.Drawing.11" ShapeID="_x0000_i1030" DrawAspect="Content" ObjectID="_1400268885" r:id="rId37"/>
+          <o:OLEObject Type="Embed" ProgID="Visio.Drawing.11" ShapeID="_x0000_i1030" DrawAspect="Content" ObjectID="_1401254095" r:id="rId37"/>
         </w:object>
       </w:r>
     </w:p>
@@ -11918,6 +11871,11 @@
       </w:r>
     </w:p>
     <w:p>
+      <w:pPr>
+        <w:rPr>
+          <w:lang w:val="en-US"/>
+        </w:rPr>
+      </w:pPr>
       <w:r>
         <w:t xml:space="preserve">    </w:t>
       </w:r>
@@ -11930,17 +11888,21 @@
       </w:r>
       <w:proofErr w:type="gramEnd"/>
       <w:r>
+        <w:rPr>
+          <w:lang w:val="en-US"/>
+        </w:rPr>
         <w:t>: 1</w:t>
       </w:r>
-      <w:proofErr w:type="spellStart"/>
       <w:r>
         <w:rPr>
           <w:lang w:val="en-US"/>
         </w:rPr>
         <w:t>px</w:t>
       </w:r>
-      <w:proofErr w:type="spellEnd"/>
-      <w:r>
+      <w:r>
+        <w:rPr>
+          <w:lang w:val="en-US"/>
+        </w:rPr>
         <w:t xml:space="preserve"> </w:t>
       </w:r>
       <w:r>
@@ -11950,6 +11912,9 @@
         <w:t>solid</w:t>
       </w:r>
       <w:r>
+        <w:rPr>
+          <w:lang w:val="en-US"/>
+        </w:rPr>
         <w:t xml:space="preserve"> </w:t>
       </w:r>
       <w:proofErr w:type="spellStart"/>
@@ -11961,6 +11926,9 @@
       </w:r>
       <w:proofErr w:type="spellEnd"/>
       <w:r>
+        <w:rPr>
+          <w:lang w:val="en-US"/>
+        </w:rPr>
         <w:t>;</w:t>
       </w:r>
     </w:p>
@@ -11971,6 +11939,9 @@
         </w:rPr>
       </w:pPr>
       <w:r>
+        <w:rPr>
+          <w:lang w:val="en-US"/>
+        </w:rPr>
         <w:t xml:space="preserve">    </w:t>
       </w:r>
       <w:proofErr w:type="gramStart"/>
@@ -12016,6 +11987,11 @@
       </w:r>
     </w:p>
     <w:p>
+      <w:pPr>
+        <w:rPr>
+          <w:lang w:val="en-US"/>
+        </w:rPr>
+      </w:pPr>
       <w:r>
         <w:rPr>
           <w:lang w:val="en-US"/>
@@ -12031,17 +12007,21 @@
       </w:r>
       <w:proofErr w:type="gramEnd"/>
       <w:r>
+        <w:rPr>
+          <w:lang w:val="en-US"/>
+        </w:rPr>
         <w:t>: 790</w:t>
       </w:r>
-      <w:proofErr w:type="spellStart"/>
       <w:r>
         <w:rPr>
           <w:lang w:val="en-US"/>
         </w:rPr>
         <w:t>px</w:t>
       </w:r>
-      <w:proofErr w:type="spellEnd"/>
-      <w:r>
+      <w:r>
+        <w:rPr>
+          <w:lang w:val="en-US"/>
+        </w:rPr>
         <w:t>;</w:t>
       </w:r>
     </w:p>
@@ -13602,7 +13582,7 @@
           <v:shape id="_x0000_i1031" type="#_x0000_t75" style="width:331.2pt;height:286.25pt" o:ole="">
             <v:imagedata r:id="rId38" o:title=""/>
           </v:shape>
-          <o:OLEObject Type="Embed" ProgID="Visio.Drawing.11" ShapeID="_x0000_i1031" DrawAspect="Content" ObjectID="_1400268886" r:id="rId39"/>
+          <o:OLEObject Type="Embed" ProgID="Visio.Drawing.11" ShapeID="_x0000_i1031" DrawAspect="Content" ObjectID="_1401254096" r:id="rId39"/>
         </w:object>
       </w:r>
     </w:p>
@@ -13614,27 +13594,14 @@
       <w:r>
         <w:t xml:space="preserve">Рис.  </w:t>
       </w:r>
-      <w:r>
-        <w:fldChar w:fldCharType="begin"/>
-      </w:r>
-      <w:r>
-        <w:instrText xml:space="preserve"> SEQ Рис._ \* ARABIC </w:instrText>
-      </w:r>
-      <w:r>
-        <w:fldChar w:fldCharType="separate"/>
-      </w:r>
-      <w:r>
-        <w:rPr>
-          <w:noProof/>
-        </w:rPr>
-        <w:t>22</w:t>
-      </w:r>
-      <w:r>
-        <w:rPr>
-          <w:noProof/>
-        </w:rPr>
-        <w:fldChar w:fldCharType="end"/>
-      </w:r>
+      <w:fldSimple w:instr=" SEQ Рис._ \* ARABIC ">
+        <w:r>
+          <w:rPr>
+            <w:noProof/>
+          </w:rPr>
+          <w:t>22</w:t>
+        </w:r>
+      </w:fldSimple>
       <w:bookmarkEnd w:id="45"/>
       <w:r>
         <w:t>. Место системы прав в разрабатываемой системе</w:t>
@@ -13688,7 +13655,7 @@
           <v:shape id="_x0000_i1032" type="#_x0000_t75" style="width:307pt;height:308.75pt" o:ole="">
             <v:imagedata r:id="rId40" o:title=""/>
           </v:shape>
-          <o:OLEObject Type="Embed" ProgID="Visio.Drawing.11" ShapeID="_x0000_i1032" DrawAspect="Content" ObjectID="_1400268887" r:id="rId41"/>
+          <o:OLEObject Type="Embed" ProgID="Visio.Drawing.11" ShapeID="_x0000_i1032" DrawAspect="Content" ObjectID="_1401254097" r:id="rId41"/>
         </w:object>
       </w:r>
     </w:p>
@@ -13700,27 +13667,14 @@
       <w:r>
         <w:t xml:space="preserve">Рис.  </w:t>
       </w:r>
-      <w:r>
-        <w:fldChar w:fldCharType="begin"/>
-      </w:r>
-      <w:r>
-        <w:instrText xml:space="preserve"> SEQ Рис._ \* ARABIC </w:instrText>
-      </w:r>
-      <w:r>
-        <w:fldChar w:fldCharType="separate"/>
-      </w:r>
-      <w:r>
-        <w:rPr>
-          <w:noProof/>
-        </w:rPr>
-        <w:t>23</w:t>
-      </w:r>
-      <w:r>
-        <w:rPr>
-          <w:noProof/>
-        </w:rPr>
-        <w:fldChar w:fldCharType="end"/>
-      </w:r>
+      <w:fldSimple w:instr=" SEQ Рис._ \* ARABIC ">
+        <w:r>
+          <w:rPr>
+            <w:noProof/>
+          </w:rPr>
+          <w:t>23</w:t>
+        </w:r>
+      </w:fldSimple>
       <w:bookmarkEnd w:id="46"/>
       <w:r>
         <w:t>. Группирование пользователей</w:t>
@@ -13827,27 +13781,14 @@
       <w:r>
         <w:t xml:space="preserve">Рис.  </w:t>
       </w:r>
-      <w:r>
-        <w:fldChar w:fldCharType="begin"/>
-      </w:r>
-      <w:r>
-        <w:instrText xml:space="preserve"> SEQ Рис._ \* ARABIC </w:instrText>
-      </w:r>
-      <w:r>
-        <w:fldChar w:fldCharType="separate"/>
-      </w:r>
-      <w:r>
-        <w:rPr>
-          <w:noProof/>
-        </w:rPr>
-        <w:t>24</w:t>
-      </w:r>
-      <w:r>
-        <w:rPr>
-          <w:noProof/>
-        </w:rPr>
-        <w:fldChar w:fldCharType="end"/>
-      </w:r>
+      <w:fldSimple w:instr=" SEQ Рис._ \* ARABIC ">
+        <w:r>
+          <w:rPr>
+            <w:noProof/>
+          </w:rPr>
+          <w:t>24</w:t>
+        </w:r>
+      </w:fldSimple>
       <w:bookmarkEnd w:id="47"/>
       <w:r>
         <w:t>. Список прав с описаниями</w:t>
@@ -13942,27 +13883,14 @@
       <w:r>
         <w:t xml:space="preserve">Рис.  </w:t>
       </w:r>
-      <w:r>
-        <w:fldChar w:fldCharType="begin"/>
-      </w:r>
-      <w:r>
-        <w:instrText xml:space="preserve"> SEQ Рис._ \* ARABIC </w:instrText>
-      </w:r>
-      <w:r>
-        <w:fldChar w:fldCharType="separate"/>
-      </w:r>
-      <w:r>
-        <w:rPr>
-          <w:noProof/>
-        </w:rPr>
-        <w:t>25</w:t>
-      </w:r>
-      <w:r>
-        <w:rPr>
-          <w:noProof/>
-        </w:rPr>
-        <w:fldChar w:fldCharType="end"/>
-      </w:r>
+      <w:fldSimple w:instr=" SEQ Рис._ \* ARABIC ">
+        <w:r>
+          <w:rPr>
+            <w:noProof/>
+          </w:rPr>
+          <w:t>25</w:t>
+        </w:r>
+      </w:fldSimple>
       <w:bookmarkEnd w:id="48"/>
       <w:r>
         <w:t>. Таблица групп пользователей.</w:t>
@@ -14066,27 +13994,14 @@
       <w:r>
         <w:t xml:space="preserve">Рис.  </w:t>
       </w:r>
-      <w:r>
-        <w:fldChar w:fldCharType="begin"/>
-      </w:r>
-      <w:r>
-        <w:instrText xml:space="preserve"> SEQ Рис._ \* ARABIC </w:instrText>
-      </w:r>
-      <w:r>
-        <w:fldChar w:fldCharType="separate"/>
-      </w:r>
-      <w:r>
-        <w:rPr>
-          <w:noProof/>
-        </w:rPr>
-        <w:t>26</w:t>
-      </w:r>
-      <w:r>
-        <w:rPr>
-          <w:noProof/>
-        </w:rPr>
-        <w:fldChar w:fldCharType="end"/>
-      </w:r>
+      <w:fldSimple w:instr=" SEQ Рис._ \* ARABIC ">
+        <w:r>
+          <w:rPr>
+            <w:noProof/>
+          </w:rPr>
+          <w:t>26</w:t>
+        </w:r>
+      </w:fldSimple>
       <w:bookmarkEnd w:id="49"/>
       <w:r>
         <w:t>. Соответствия прав группам пользователей</w:t>
@@ -14325,6 +14240,9 @@
     <w:p>
       <w:pPr>
         <w:jc w:val="left"/>
+        <w:rPr>
+          <w:lang w:val="en-US"/>
+        </w:rPr>
       </w:pPr>
       <w:proofErr w:type="gramStart"/>
       <w:r>
@@ -14335,8 +14253,12 @@
       </w:r>
       <w:proofErr w:type="gramEnd"/>
       <w:r>
+        <w:rPr>
+          <w:lang w:val="en-US"/>
+        </w:rPr>
         <w:t xml:space="preserve"> </w:t>
       </w:r>
+      <w:proofErr w:type="spellStart"/>
       <w:r>
         <w:rPr>
           <w:lang w:val="en-US"/>
@@ -14344,6 +14266,9 @@
         <w:t>is</w:t>
       </w:r>
       <w:r>
+        <w:rPr>
+          <w:lang w:val="en-US"/>
+        </w:rPr>
         <w:t>_</w:t>
       </w:r>
       <w:r>
@@ -14353,6 +14278,9 @@
         <w:t>correct</w:t>
       </w:r>
       <w:r>
+        <w:rPr>
+          <w:lang w:val="en-US"/>
+        </w:rPr>
         <w:t>_</w:t>
       </w:r>
       <w:r>
@@ -14361,7 +14289,11 @@
         </w:rPr>
         <w:t>login</w:t>
       </w:r>
-      <w:r>
+      <w:proofErr w:type="spellEnd"/>
+      <w:r>
+        <w:rPr>
+          <w:lang w:val="en-US"/>
+        </w:rPr>
         <w:t>($</w:t>
       </w:r>
       <w:r>
@@ -14371,6 +14303,9 @@
         <w:t>login</w:t>
       </w:r>
       <w:r>
+        <w:rPr>
+          <w:lang w:val="en-US"/>
+        </w:rPr>
         <w:t>)</w:t>
       </w:r>
     </w:p>
@@ -14732,28 +14667,22 @@
     <w:p>
       <w:pPr>
         <w:jc w:val="left"/>
-        <w:rPr>
-          <w:lang w:val="en-US"/>
-        </w:rPr>
-      </w:pPr>
-      <w:r>
-        <w:rPr>
-          <w:lang w:val="en-US"/>
-        </w:rPr>
-        <w:t xml:space="preserve">                {</w:t>
+      </w:pPr>
+      <w:r>
+        <w:rPr>
+          <w:lang w:val="en-US"/>
+        </w:rPr>
+        <w:t xml:space="preserve">                </w:t>
+      </w:r>
+      <w:r>
+        <w:t>{</w:t>
       </w:r>
     </w:p>
     <w:p>
       <w:pPr>
         <w:jc w:val="left"/>
-        <w:rPr>
-          <w:lang w:val="en-US"/>
-        </w:rPr>
-      </w:pPr>
-      <w:r>
-        <w:rPr>
-          <w:lang w:val="en-US"/>
-        </w:rPr>
+      </w:pPr>
+      <w:r>
         <w:t xml:space="preserve">                    </w:t>
       </w:r>
       <w:proofErr w:type="gramStart"/>
@@ -14765,18 +14694,21 @@
       </w:r>
       <w:proofErr w:type="gramEnd"/>
       <w:r>
-        <w:rPr>
-          <w:lang w:val="en-US"/>
-        </w:rPr>
-        <w:t xml:space="preserve"> false;                  // </w:t>
+        <w:t xml:space="preserve"> </w:t>
+      </w:r>
+      <w:r>
+        <w:rPr>
+          <w:lang w:val="en-US"/>
+        </w:rPr>
+        <w:t>false</w:t>
+      </w:r>
+      <w:r>
+        <w:t xml:space="preserve">;                  // </w:t>
       </w:r>
       <w:r>
         <w:t>недопустимый</w:t>
       </w:r>
       <w:r>
-        <w:rPr>
-          <w:lang w:val="en-US"/>
-        </w:rPr>
         <w:t xml:space="preserve"> </w:t>
       </w:r>
       <w:r>
@@ -14786,28 +14718,16 @@
     <w:p>
       <w:pPr>
         <w:jc w:val="left"/>
-        <w:rPr>
-          <w:lang w:val="en-US"/>
-        </w:rPr>
-      </w:pPr>
-      <w:r>
-        <w:rPr>
-          <w:lang w:val="en-US"/>
-        </w:rPr>
+      </w:pPr>
+      <w:r>
         <w:t xml:space="preserve">                }</w:t>
       </w:r>
     </w:p>
     <w:p>
       <w:pPr>
         <w:jc w:val="left"/>
-        <w:rPr>
-          <w:lang w:val="en-US"/>
-        </w:rPr>
-      </w:pPr>
-      <w:r>
-        <w:rPr>
-          <w:lang w:val="en-US"/>
-        </w:rPr>
+      </w:pPr>
+      <w:r>
         <w:t xml:space="preserve">    </w:t>
       </w:r>
       <w:proofErr w:type="gramStart"/>
@@ -14819,15 +14739,18 @@
       </w:r>
       <w:proofErr w:type="gramEnd"/>
       <w:r>
-        <w:rPr>
-          <w:lang w:val="en-US"/>
-        </w:rPr>
-        <w:t xml:space="preserve"> true;}</w:t>
-      </w:r>
-      <w:r>
-        <w:rPr>
-          <w:lang w:val="en-US"/>
-        </w:rPr>
+        <w:t xml:space="preserve"> </w:t>
+      </w:r>
+      <w:r>
+        <w:rPr>
+          <w:lang w:val="en-US"/>
+        </w:rPr>
+        <w:t>true</w:t>
+      </w:r>
+      <w:r>
+        <w:t>;}</w:t>
+      </w:r>
+      <w:r>
         <w:br w:type="page"/>
       </w:r>
     </w:p>
@@ -15446,27 +15369,14 @@
       <w:r>
         <w:t xml:space="preserve">Рис.  </w:t>
       </w:r>
-      <w:r>
-        <w:fldChar w:fldCharType="begin"/>
-      </w:r>
-      <w:r>
-        <w:instrText xml:space="preserve"> SEQ Рис._ \* ARABIC </w:instrText>
-      </w:r>
-      <w:r>
-        <w:fldChar w:fldCharType="separate"/>
-      </w:r>
-      <w:r>
-        <w:rPr>
-          <w:noProof/>
-        </w:rPr>
-        <w:t>27</w:t>
-      </w:r>
-      <w:r>
-        <w:rPr>
-          <w:noProof/>
-        </w:rPr>
-        <w:fldChar w:fldCharType="end"/>
-      </w:r>
+      <w:fldSimple w:instr=" SEQ Рис._ \* ARABIC ">
+        <w:r>
+          <w:rPr>
+            <w:noProof/>
+          </w:rPr>
+          <w:t>27</w:t>
+        </w:r>
+      </w:fldSimple>
       <w:bookmarkEnd w:id="53"/>
       <w:r>
         <w:t xml:space="preserve">. Главное окно </w:t>
@@ -15620,27 +15530,14 @@
       <w:r>
         <w:t xml:space="preserve">Рис.  </w:t>
       </w:r>
-      <w:r>
-        <w:fldChar w:fldCharType="begin"/>
-      </w:r>
-      <w:r>
-        <w:instrText xml:space="preserve"> SEQ Рис._ \* ARABIC </w:instrText>
-      </w:r>
-      <w:r>
-        <w:fldChar w:fldCharType="separate"/>
-      </w:r>
-      <w:r>
-        <w:rPr>
-          <w:noProof/>
-        </w:rPr>
-        <w:t>28</w:t>
-      </w:r>
-      <w:r>
-        <w:rPr>
-          <w:noProof/>
-        </w:rPr>
-        <w:fldChar w:fldCharType="end"/>
-      </w:r>
+      <w:fldSimple w:instr=" SEQ Рис._ \* ARABIC ">
+        <w:r>
+          <w:rPr>
+            <w:noProof/>
+          </w:rPr>
+          <w:t>28</w:t>
+        </w:r>
+      </w:fldSimple>
       <w:bookmarkEnd w:id="54"/>
       <w:r>
         <w:t xml:space="preserve">. Запуск сервера </w:t>
@@ -15815,27 +15712,14 @@
       <w:r>
         <w:t xml:space="preserve">Рис.  </w:t>
       </w:r>
-      <w:r>
-        <w:fldChar w:fldCharType="begin"/>
-      </w:r>
-      <w:r>
-        <w:instrText xml:space="preserve"> SEQ Рис._ \* ARABIC </w:instrText>
-      </w:r>
-      <w:r>
-        <w:fldChar w:fldCharType="separate"/>
-      </w:r>
-      <w:r>
-        <w:rPr>
-          <w:noProof/>
-        </w:rPr>
-        <w:t>29</w:t>
-      </w:r>
-      <w:r>
-        <w:rPr>
-          <w:noProof/>
-        </w:rPr>
-        <w:fldChar w:fldCharType="end"/>
-      </w:r>
+      <w:fldSimple w:instr=" SEQ Рис._ \* ARABIC ">
+        <w:r>
+          <w:rPr>
+            <w:noProof/>
+          </w:rPr>
+          <w:t>29</w:t>
+        </w:r>
+      </w:fldSimple>
       <w:bookmarkEnd w:id="55"/>
       <w:r>
         <w:t xml:space="preserve">. Запуск </w:t>
@@ -15983,27 +15867,14 @@
       <w:r>
         <w:t xml:space="preserve">Рис.  </w:t>
       </w:r>
-      <w:r>
-        <w:fldChar w:fldCharType="begin"/>
-      </w:r>
-      <w:r>
-        <w:instrText xml:space="preserve"> SEQ Рис._ \* ARABIC </w:instrText>
-      </w:r>
-      <w:r>
-        <w:fldChar w:fldCharType="separate"/>
-      </w:r>
-      <w:r>
-        <w:rPr>
-          <w:noProof/>
-        </w:rPr>
-        <w:t>30</w:t>
-      </w:r>
-      <w:r>
-        <w:rPr>
-          <w:noProof/>
-        </w:rPr>
-        <w:fldChar w:fldCharType="end"/>
-      </w:r>
+      <w:fldSimple w:instr=" SEQ Рис._ \* ARABIC ">
+        <w:r>
+          <w:rPr>
+            <w:noProof/>
+          </w:rPr>
+          <w:t>30</w:t>
+        </w:r>
+      </w:fldSimple>
       <w:bookmarkEnd w:id="56"/>
       <w:r>
         <w:t xml:space="preserve">. Вид страницы приветствия программы </w:t>
@@ -16187,27 +16058,14 @@
       <w:r>
         <w:t xml:space="preserve">Рис.  </w:t>
       </w:r>
-      <w:r>
-        <w:fldChar w:fldCharType="begin"/>
-      </w:r>
-      <w:r>
-        <w:instrText xml:space="preserve"> SEQ Рис._ \* ARABIC </w:instrText>
-      </w:r>
-      <w:r>
-        <w:fldChar w:fldCharType="separate"/>
-      </w:r>
-      <w:r>
-        <w:rPr>
-          <w:noProof/>
-        </w:rPr>
-        <w:t>31</w:t>
-      </w:r>
-      <w:r>
-        <w:rPr>
-          <w:noProof/>
-        </w:rPr>
-        <w:fldChar w:fldCharType="end"/>
-      </w:r>
+      <w:fldSimple w:instr=" SEQ Рис._ \* ARABIC ">
+        <w:r>
+          <w:rPr>
+            <w:noProof/>
+          </w:rPr>
+          <w:t>31</w:t>
+        </w:r>
+      </w:fldSimple>
       <w:bookmarkEnd w:id="57"/>
       <w:r>
         <w:rPr>
@@ -16332,27 +16190,14 @@
       <w:r>
         <w:t xml:space="preserve">Рис.  </w:t>
       </w:r>
-      <w:r>
-        <w:fldChar w:fldCharType="begin"/>
-      </w:r>
-      <w:r>
-        <w:instrText xml:space="preserve"> SEQ Рис._ \* ARABIC </w:instrText>
-      </w:r>
-      <w:r>
-        <w:fldChar w:fldCharType="separate"/>
-      </w:r>
-      <w:r>
-        <w:rPr>
-          <w:noProof/>
-        </w:rPr>
-        <w:t>32</w:t>
-      </w:r>
-      <w:r>
-        <w:rPr>
-          <w:noProof/>
-        </w:rPr>
-        <w:fldChar w:fldCharType="end"/>
-      </w:r>
+      <w:fldSimple w:instr=" SEQ Рис._ \* ARABIC ">
+        <w:r>
+          <w:rPr>
+            <w:noProof/>
+          </w:rPr>
+          <w:t>32</w:t>
+        </w:r>
+      </w:fldSimple>
       <w:bookmarkEnd w:id="58"/>
       <w:r>
         <w:t>. Окно импорта базы данных.</w:t>
@@ -16447,27 +16292,14 @@
       <w:r>
         <w:t xml:space="preserve">Рис.  </w:t>
       </w:r>
-      <w:r>
-        <w:fldChar w:fldCharType="begin"/>
-      </w:r>
-      <w:r>
-        <w:instrText xml:space="preserve"> SEQ Рис._ \* ARABIC </w:instrText>
-      </w:r>
-      <w:r>
-        <w:fldChar w:fldCharType="separate"/>
-      </w:r>
-      <w:r>
-        <w:rPr>
-          <w:noProof/>
-        </w:rPr>
-        <w:t>33</w:t>
-      </w:r>
-      <w:r>
-        <w:rPr>
-          <w:noProof/>
-        </w:rPr>
-        <w:fldChar w:fldCharType="end"/>
-      </w:r>
+      <w:fldSimple w:instr=" SEQ Рис._ \* ARABIC ">
+        <w:r>
+          <w:rPr>
+            <w:noProof/>
+          </w:rPr>
+          <w:t>33</w:t>
+        </w:r>
+      </w:fldSimple>
       <w:bookmarkEnd w:id="59"/>
       <w:r>
         <w:t>. Завершение импорта</w:t>
@@ -16567,30 +16399,14 @@
       <w:r>
         <w:t xml:space="preserve">Рис.  </w:t>
       </w:r>
-      <w:r>
-        <w:fldChar w:fldCharType="begin"/>
-      </w:r>
-      <w:r>
-        <w:instrText xml:space="preserve"> SEQ Рис._ \* AR</w:instrText>
-      </w:r>
-      <w:r>
-        <w:instrText xml:space="preserve">ABIC </w:instrText>
-      </w:r>
-      <w:r>
-        <w:fldChar w:fldCharType="separate"/>
-      </w:r>
-      <w:r>
-        <w:rPr>
-          <w:noProof/>
-        </w:rPr>
-        <w:t>34</w:t>
-      </w:r>
-      <w:r>
-        <w:rPr>
-          <w:noProof/>
-        </w:rPr>
-        <w:fldChar w:fldCharType="end"/>
-      </w:r>
+      <w:fldSimple w:instr=" SEQ Рис._ \* ARABIC ">
+        <w:r>
+          <w:rPr>
+            <w:noProof/>
+          </w:rPr>
+          <w:t>34</w:t>
+        </w:r>
+      </w:fldSimple>
       <w:bookmarkEnd w:id="60"/>
       <w:r>
         <w:t xml:space="preserve">. Главная страница форума. </w:t>
@@ -17165,27 +16981,14 @@
       <w:r>
         <w:t xml:space="preserve">Рис.  </w:t>
       </w:r>
-      <w:r>
-        <w:fldChar w:fldCharType="begin"/>
-      </w:r>
-      <w:r>
-        <w:instrText xml:space="preserve"> SEQ Рис._ \* ARABIC </w:instrText>
-      </w:r>
-      <w:r>
-        <w:fldChar w:fldCharType="separate"/>
-      </w:r>
-      <w:r>
-        <w:rPr>
-          <w:noProof/>
-        </w:rPr>
-        <w:t>35</w:t>
-      </w:r>
-      <w:r>
-        <w:rPr>
-          <w:noProof/>
-        </w:rPr>
-        <w:fldChar w:fldCharType="end"/>
-      </w:r>
+      <w:fldSimple w:instr=" SEQ Рис._ \* ARABIC ">
+        <w:r>
+          <w:rPr>
+            <w:noProof/>
+          </w:rPr>
+          <w:t>35</w:t>
+        </w:r>
+      </w:fldSimple>
       <w:bookmarkEnd w:id="62"/>
       <w:r>
         <w:t>. Ссылка для регистрации</w:t>
@@ -17287,27 +17090,14 @@
       <w:r>
         <w:t xml:space="preserve">Рис.  </w:t>
       </w:r>
-      <w:r>
-        <w:fldChar w:fldCharType="begin"/>
-      </w:r>
-      <w:r>
-        <w:instrText xml:space="preserve"> SEQ Рис._ \* ARABIC </w:instrText>
-      </w:r>
-      <w:r>
-        <w:fldChar w:fldCharType="separate"/>
-      </w:r>
-      <w:r>
-        <w:rPr>
-          <w:noProof/>
-        </w:rPr>
-        <w:t>36</w:t>
-      </w:r>
-      <w:r>
-        <w:rPr>
-          <w:noProof/>
-        </w:rPr>
-        <w:fldChar w:fldCharType="end"/>
-      </w:r>
+      <w:fldSimple w:instr=" SEQ Рис._ \* ARABIC ">
+        <w:r>
+          <w:rPr>
+            <w:noProof/>
+          </w:rPr>
+          <w:t>36</w:t>
+        </w:r>
+      </w:fldSimple>
       <w:bookmarkEnd w:id="63"/>
       <w:r>
         <w:t>. Форма регистрации</w:t>
@@ -17416,27 +17206,14 @@
       <w:r>
         <w:t xml:space="preserve">Рис.  </w:t>
       </w:r>
-      <w:r>
-        <w:fldChar w:fldCharType="begin"/>
-      </w:r>
-      <w:r>
-        <w:instrText xml:space="preserve"> SEQ Рис._ \* ARABIC </w:instrText>
-      </w:r>
-      <w:r>
-        <w:fldChar w:fldCharType="separate"/>
-      </w:r>
-      <w:r>
-        <w:rPr>
-          <w:noProof/>
-        </w:rPr>
-        <w:t>37</w:t>
-      </w:r>
-      <w:r>
-        <w:rPr>
-          <w:noProof/>
-        </w:rPr>
-        <w:fldChar w:fldCharType="end"/>
-      </w:r>
+      <w:fldSimple w:instr=" SEQ Рис._ \* ARABIC ">
+        <w:r>
+          <w:rPr>
+            <w:noProof/>
+          </w:rPr>
+          <w:t>37</w:t>
+        </w:r>
+      </w:fldSimple>
       <w:bookmarkEnd w:id="64"/>
       <w:r>
         <w:t>. Пользователь авторизован</w:t>
@@ -17596,27 +17373,14 @@
       <w:r>
         <w:t xml:space="preserve">Рис.  </w:t>
       </w:r>
-      <w:r>
-        <w:fldChar w:fldCharType="begin"/>
-      </w:r>
-      <w:r>
-        <w:instrText xml:space="preserve"> SEQ Рис._ \* ARABIC </w:instrText>
-      </w:r>
-      <w:r>
-        <w:fldChar w:fldCharType="separate"/>
-      </w:r>
-      <w:r>
-        <w:rPr>
-          <w:noProof/>
-        </w:rPr>
-        <w:t>38</w:t>
-      </w:r>
-      <w:r>
-        <w:rPr>
-          <w:noProof/>
-        </w:rPr>
-        <w:fldChar w:fldCharType="end"/>
-      </w:r>
+      <w:fldSimple w:instr=" SEQ Рис._ \* ARABIC ">
+        <w:r>
+          <w:rPr>
+            <w:noProof/>
+          </w:rPr>
+          <w:t>38</w:t>
+        </w:r>
+      </w:fldSimple>
       <w:bookmarkEnd w:id="65"/>
       <w:r>
         <w:t>. Панель до ввода логина и пароля</w:t>
@@ -17677,27 +17441,14 @@
       <w:r>
         <w:t xml:space="preserve">Рис.  </w:t>
       </w:r>
-      <w:r>
-        <w:fldChar w:fldCharType="begin"/>
-      </w:r>
-      <w:r>
-        <w:instrText xml:space="preserve"> SEQ Рис._ \* ARABIC </w:instrText>
-      </w:r>
-      <w:r>
-        <w:fldChar w:fldCharType="separate"/>
-      </w:r>
-      <w:r>
-        <w:rPr>
-          <w:noProof/>
-        </w:rPr>
-        <w:t>39</w:t>
-      </w:r>
-      <w:r>
-        <w:rPr>
-          <w:noProof/>
-        </w:rPr>
-        <w:fldChar w:fldCharType="end"/>
-      </w:r>
+      <w:fldSimple w:instr=" SEQ Рис._ \* ARABIC ">
+        <w:r>
+          <w:rPr>
+            <w:noProof/>
+          </w:rPr>
+          <w:t>39</w:t>
+        </w:r>
+      </w:fldSimple>
       <w:bookmarkEnd w:id="66"/>
       <w:r>
         <w:t>. Панель после ввода логина и пароля</w:t>
@@ -17864,27 +17615,14 @@
       <w:r>
         <w:t xml:space="preserve">Рис.  </w:t>
       </w:r>
-      <w:r>
-        <w:fldChar w:fldCharType="begin"/>
-      </w:r>
-      <w:r>
-        <w:instrText xml:space="preserve"> SEQ Рис._ \* ARABIC </w:instrText>
-      </w:r>
-      <w:r>
-        <w:fldChar w:fldCharType="separate"/>
-      </w:r>
-      <w:r>
-        <w:rPr>
-          <w:noProof/>
-        </w:rPr>
-        <w:t>40</w:t>
-      </w:r>
-      <w:r>
-        <w:rPr>
-          <w:noProof/>
-        </w:rPr>
-        <w:fldChar w:fldCharType="end"/>
-      </w:r>
+      <w:fldSimple w:instr=" SEQ Рис._ \* ARABIC ">
+        <w:r>
+          <w:rPr>
+            <w:noProof/>
+          </w:rPr>
+          <w:t>40</w:t>
+        </w:r>
+      </w:fldSimple>
       <w:bookmarkEnd w:id="67"/>
       <w:r>
         <w:t>. Форма создания темы</w:t>
@@ -17945,27 +17683,14 @@
       <w:r>
         <w:t xml:space="preserve">Рис.  </w:t>
       </w:r>
-      <w:r>
-        <w:fldChar w:fldCharType="begin"/>
-      </w:r>
-      <w:r>
-        <w:instrText xml:space="preserve"> SEQ Рис._ \* ARABIC </w:instrText>
-      </w:r>
-      <w:r>
-        <w:fldChar w:fldCharType="separate"/>
-      </w:r>
-      <w:r>
-        <w:rPr>
-          <w:noProof/>
-        </w:rPr>
-        <w:t>41</w:t>
-      </w:r>
-      <w:r>
-        <w:rPr>
-          <w:noProof/>
-        </w:rPr>
-        <w:fldChar w:fldCharType="end"/>
-      </w:r>
+      <w:fldSimple w:instr=" SEQ Рис._ \* ARABIC ">
+        <w:r>
+          <w:rPr>
+            <w:noProof/>
+          </w:rPr>
+          <w:t>41</w:t>
+        </w:r>
+      </w:fldSimple>
       <w:bookmarkEnd w:id="68"/>
       <w:r>
         <w:t>. Заполненная форма</w:t>
@@ -18078,27 +17803,14 @@
       <w:r>
         <w:t xml:space="preserve">Рис.  </w:t>
       </w:r>
-      <w:r>
-        <w:fldChar w:fldCharType="begin"/>
-      </w:r>
-      <w:r>
-        <w:instrText xml:space="preserve"> SEQ Рис._ \* ARABIC </w:instrText>
-      </w:r>
-      <w:r>
-        <w:fldChar w:fldCharType="separate"/>
-      </w:r>
-      <w:r>
-        <w:rPr>
-          <w:noProof/>
-        </w:rPr>
-        <w:t>42</w:t>
-      </w:r>
-      <w:r>
-        <w:rPr>
-          <w:noProof/>
-        </w:rPr>
-        <w:fldChar w:fldCharType="end"/>
-      </w:r>
+      <w:fldSimple w:instr=" SEQ Рис._ \* ARABIC ">
+        <w:r>
+          <w:rPr>
+            <w:noProof/>
+          </w:rPr>
+          <w:t>42</w:t>
+        </w:r>
+      </w:fldSimple>
       <w:bookmarkEnd w:id="69"/>
       <w:r>
         <w:t>. Заполненная форма</w:t>
@@ -18234,27 +17946,14 @@
       <w:r>
         <w:t xml:space="preserve">Рис.  </w:t>
       </w:r>
-      <w:r>
-        <w:fldChar w:fldCharType="begin"/>
-      </w:r>
-      <w:r>
-        <w:instrText xml:space="preserve"> SEQ Рис._ \* ARABIC </w:instrText>
-      </w:r>
-      <w:r>
-        <w:fldChar w:fldCharType="separate"/>
-      </w:r>
-      <w:r>
-        <w:rPr>
-          <w:noProof/>
-        </w:rPr>
-        <w:t>43</w:t>
-      </w:r>
-      <w:r>
-        <w:rPr>
-          <w:noProof/>
-        </w:rPr>
-        <w:fldChar w:fldCharType="end"/>
-      </w:r>
+      <w:fldSimple w:instr=" SEQ Рис._ \* ARABIC ">
+        <w:r>
+          <w:rPr>
+            <w:noProof/>
+          </w:rPr>
+          <w:t>43</w:t>
+        </w:r>
+      </w:fldSimple>
       <w:bookmarkEnd w:id="71"/>
       <w:r>
         <w:t>. Удаление темы.</w:t>
@@ -18377,27 +18076,14 @@
       <w:r>
         <w:t xml:space="preserve">Рис.  </w:t>
       </w:r>
-      <w:r>
-        <w:fldChar w:fldCharType="begin"/>
-      </w:r>
-      <w:r>
-        <w:instrText xml:space="preserve"> SEQ Рис._ \* ARABIC </w:instrText>
-      </w:r>
-      <w:r>
-        <w:fldChar w:fldCharType="separate"/>
-      </w:r>
-      <w:r>
-        <w:rPr>
-          <w:noProof/>
-        </w:rPr>
-        <w:t>44</w:t>
-      </w:r>
-      <w:r>
-        <w:rPr>
-          <w:noProof/>
-        </w:rPr>
-        <w:fldChar w:fldCharType="end"/>
-      </w:r>
+      <w:fldSimple w:instr=" SEQ Рис._ \* ARABIC ">
+        <w:r>
+          <w:rPr>
+            <w:noProof/>
+          </w:rPr>
+          <w:t>44</w:t>
+        </w:r>
+      </w:fldSimple>
       <w:bookmarkEnd w:id="72"/>
       <w:r>
         <w:t>. Индикация закрытой темы.</w:t>
@@ -18508,27 +18194,14 @@
       <w:r>
         <w:t xml:space="preserve">Рис.  </w:t>
       </w:r>
-      <w:r>
-        <w:fldChar w:fldCharType="begin"/>
-      </w:r>
-      <w:r>
-        <w:instrText xml:space="preserve"> SEQ Рис._ \* ARABIC </w:instrText>
-      </w:r>
-      <w:r>
-        <w:fldChar w:fldCharType="separate"/>
-      </w:r>
-      <w:r>
-        <w:rPr>
-          <w:noProof/>
-        </w:rPr>
-        <w:t>45</w:t>
-      </w:r>
-      <w:r>
-        <w:rPr>
-          <w:noProof/>
-        </w:rPr>
-        <w:fldChar w:fldCharType="end"/>
-      </w:r>
+      <w:fldSimple w:instr=" SEQ Рис._ \* ARABIC ">
+        <w:r>
+          <w:rPr>
+            <w:noProof/>
+          </w:rPr>
+          <w:t>45</w:t>
+        </w:r>
+      </w:fldSimple>
       <w:bookmarkEnd w:id="73"/>
       <w:r>
         <w:t>. Удаление сообщения</w:t>
@@ -18663,27 +18336,14 @@
       <w:r>
         <w:t xml:space="preserve">Рис.  </w:t>
       </w:r>
-      <w:r>
-        <w:fldChar w:fldCharType="begin"/>
-      </w:r>
-      <w:r>
-        <w:instrText xml:space="preserve"> SEQ Рис._ \* ARABIC </w:instrText>
-      </w:r>
-      <w:r>
-        <w:fldChar w:fldCharType="separate"/>
-      </w:r>
-      <w:r>
-        <w:rPr>
-          <w:noProof/>
-        </w:rPr>
-        <w:t>46</w:t>
-      </w:r>
-      <w:r>
-        <w:rPr>
-          <w:noProof/>
-        </w:rPr>
-        <w:fldChar w:fldCharType="end"/>
-      </w:r>
+      <w:fldSimple w:instr=" SEQ Рис._ \* ARABIC ">
+        <w:r>
+          <w:rPr>
+            <w:noProof/>
+          </w:rPr>
+          <w:t>46</w:t>
+        </w:r>
+      </w:fldSimple>
       <w:bookmarkEnd w:id="74"/>
       <w:r>
         <w:t>. Внешний вид и основные элементы редактора категорий</w:t>
@@ -18829,27 +18489,14 @@
       <w:r>
         <w:t xml:space="preserve">Рис.  </w:t>
       </w:r>
-      <w:r>
-        <w:fldChar w:fldCharType="begin"/>
-      </w:r>
-      <w:r>
-        <w:instrText xml:space="preserve"> SEQ Рис._ \* ARABIC </w:instrText>
-      </w:r>
-      <w:r>
-        <w:fldChar w:fldCharType="separate"/>
-      </w:r>
-      <w:r>
-        <w:rPr>
-          <w:noProof/>
-        </w:rPr>
-        <w:t>47</w:t>
-      </w:r>
-      <w:r>
-        <w:rPr>
-          <w:noProof/>
-        </w:rPr>
-        <w:fldChar w:fldCharType="end"/>
-      </w:r>
+      <w:fldSimple w:instr=" SEQ Рис._ \* ARABIC ">
+        <w:r>
+          <w:rPr>
+            <w:noProof/>
+          </w:rPr>
+          <w:t>47</w:t>
+        </w:r>
+      </w:fldSimple>
       <w:bookmarkEnd w:id="75"/>
       <w:r>
         <w:t>. Признак успешного сохранения списка категорий</w:t>
@@ -19717,7 +19364,7 @@
       <w:footerReference w:type="default" r:id="rId73"/>
       <w:pgSz w:w="11906" w:h="16838"/>
       <w:pgMar w:top="1134" w:right="850" w:bottom="1134" w:left="1701" w:header="708" w:footer="708" w:gutter="0"/>
-      <w:pgNumType w:start="2"/>
+      <w:pgNumType w:start="5"/>
       <w:cols w:space="708"/>
       <w:docGrid w:linePitch="360"/>
     </w:sectPr>
@@ -19754,13 +19401,12 @@
 <w:ftr xmlns:wpc="http://schemas.microsoft.com/office/word/2010/wordprocessingCanvas" xmlns:mc="http://schemas.openxmlformats.org/markup-compatibility/2006" xmlns:o="urn:schemas-microsoft-com:office:office" xmlns:r="http://schemas.openxmlformats.org/officeDocument/2006/relationships" xmlns:m="http://schemas.openxmlformats.org/officeDocument/2006/math" xmlns:v="urn:schemas-microsoft-com:vml" xmlns:wp14="http://schemas.microsoft.com/office/word/2010/wordprocessingDrawing" xmlns:wp="http://schemas.openxmlformats.org/drawingml/2006/wordprocessingDrawing" xmlns:w10="urn:schemas-microsoft-com:office:word" xmlns:w="http://schemas.openxmlformats.org/wordprocessingml/2006/main" xmlns:w14="http://schemas.microsoft.com/office/word/2010/wordml" xmlns:wpg="http://schemas.microsoft.com/office/word/2010/wordprocessingGroup" xmlns:wpi="http://schemas.microsoft.com/office/word/2010/wordprocessingInk" xmlns:wne="http://schemas.microsoft.com/office/word/2006/wordml" xmlns:wps="http://schemas.microsoft.com/office/word/2010/wordprocessingShape" mc:Ignorable="w14 wp14">
   <w:sdt>
     <w:sdtPr>
-      <w:id w:val="-1161227635"/>
+      <w:id w:val="-615753602"/>
       <w:docPartObj>
         <w:docPartGallery w:val="Page Numbers (Bottom of Page)"/>
         <w:docPartUnique/>
       </w:docPartObj>
     </w:sdtPr>
-    <w:sdtEndPr/>
     <w:sdtContent>
       <w:p>
         <w:pPr>
@@ -19780,7 +19426,7 @@
           <w:rPr>
             <w:noProof/>
           </w:rPr>
-          <w:t>2</w:t>
+          <w:t>68</w:t>
         </w:r>
         <w:r>
           <w:fldChar w:fldCharType="end"/>
@@ -26382,7 +26028,7 @@
 </file>
 
 <file path=customXml/itemProps1.xml><?xml version="1.0" encoding="utf-8"?>
-<ds:datastoreItem xmlns:ds="http://schemas.openxmlformats.org/officeDocument/2006/customXml" ds:itemID="{12D83827-7DE9-4179-87EA-B8B828BBEA79}">
+<ds:datastoreItem xmlns:ds="http://schemas.openxmlformats.org/officeDocument/2006/customXml" ds:itemID="{77735B11-E94E-4A3C-8E9D-BD380E75A963}">
   <ds:schemaRefs>
     <ds:schemaRef ds:uri="http://schemas.openxmlformats.org/officeDocument/2006/bibliography"/>
   </ds:schemaRefs>

</xml_diff>